<commit_message>
Dodanie schematu bazy danych.
</commit_message>
<xml_diff>
--- a/docs/Projekt ICK.docx
+++ b/docs/Projekt ICK.docx
@@ -702,6 +702,56 @@
       </w:pPr>
     </w:p>
     <w:p>
+      <w:pPr>
+        <w:pStyle w:val="Akapitzlist"/>
+      </w:pPr>
+      <w:r>
+        <w:t>Schemat bazy danych:</w:t>
+      </w:r>
+    </w:p>
+    <w:p>
+      <w:pPr>
+        <w:pStyle w:val="Akapitzlist"/>
+      </w:pPr>
+      <w:r>
+        <w:drawing>
+          <wp:inline distT="0" distB="0" distL="0" distR="0" wp14:anchorId="71EEBEFC" wp14:editId="112CF4B8">
+            <wp:extent cx="4837996" cy="3189600"/>
+            <wp:effectExtent l="0" t="0" r="1270" b="0"/>
+            <wp:docPr id="1561611749" name="Obraz 1"/>
+            <wp:cNvGraphicFramePr>
+              <a:graphicFrameLocks xmlns:a="http://schemas.openxmlformats.org/drawingml/2006/main" noChangeAspect="1"/>
+            </wp:cNvGraphicFramePr>
+            <a:graphic xmlns:a="http://schemas.openxmlformats.org/drawingml/2006/main">
+              <a:graphicData uri="http://schemas.openxmlformats.org/drawingml/2006/picture">
+                <pic:pic xmlns:pic="http://schemas.openxmlformats.org/drawingml/2006/picture">
+                  <pic:nvPicPr>
+                    <pic:cNvPr id="1561611749" name=""/>
+                    <pic:cNvPicPr/>
+                  </pic:nvPicPr>
+                  <pic:blipFill>
+                    <a:blip r:embed="rId6"/>
+                    <a:stretch>
+                      <a:fillRect/>
+                    </a:stretch>
+                  </pic:blipFill>
+                  <pic:spPr>
+                    <a:xfrm>
+                      <a:off x="0" y="0"/>
+                      <a:ext cx="4840904" cy="3191517"/>
+                    </a:xfrm>
+                    <a:prstGeom prst="rect">
+                      <a:avLst/>
+                    </a:prstGeom>
+                  </pic:spPr>
+                </pic:pic>
+              </a:graphicData>
+            </a:graphic>
+          </wp:inline>
+        </w:drawing>
+      </w:r>
+    </w:p>
+    <w:p>
       <w:r>
         <w:br w:type="page"/>
       </w:r>
@@ -729,6 +779,9 @@
         <w:pStyle w:val="Akapitzlist"/>
       </w:pPr>
       <w:r>
+        <w:rPr>
+          <w:noProof/>
+        </w:rPr>
         <w:drawing>
           <wp:inline distT="0" distB="0" distL="0" distR="0" wp14:anchorId="604CC499" wp14:editId="76EB362C">
             <wp:extent cx="5760720" cy="2884805"/>
@@ -745,7 +798,7 @@
                     <pic:cNvPicPr/>
                   </pic:nvPicPr>
                   <pic:blipFill>
-                    <a:blip r:embed="rId6"/>
+                    <a:blip r:embed="rId7"/>
                     <a:stretch>
                       <a:fillRect/>
                     </a:stretch>
@@ -789,6 +842,9 @@
         <w:pStyle w:val="Akapitzlist"/>
       </w:pPr>
       <w:r>
+        <w:rPr>
+          <w:noProof/>
+        </w:rPr>
         <w:drawing>
           <wp:inline distT="0" distB="0" distL="0" distR="0" wp14:anchorId="0A495BF7" wp14:editId="50194D40">
             <wp:extent cx="5760720" cy="2934970"/>
@@ -805,7 +861,7 @@
                     <pic:cNvPicPr/>
                   </pic:nvPicPr>
                   <pic:blipFill>
-                    <a:blip r:embed="rId7"/>
+                    <a:blip r:embed="rId8"/>
                     <a:stretch>
                       <a:fillRect/>
                     </a:stretch>
@@ -860,6 +916,9 @@
         <w:pStyle w:val="Akapitzlist"/>
       </w:pPr>
       <w:r>
+        <w:rPr>
+          <w:noProof/>
+        </w:rPr>
         <w:drawing>
           <wp:inline distT="0" distB="0" distL="0" distR="0" wp14:anchorId="36DCD33F" wp14:editId="1094DA89">
             <wp:extent cx="5760720" cy="2941955"/>
@@ -876,7 +935,7 @@
                     <pic:cNvPicPr/>
                   </pic:nvPicPr>
                   <pic:blipFill>
-                    <a:blip r:embed="rId8"/>
+                    <a:blip r:embed="rId9"/>
                     <a:stretch>
                       <a:fillRect/>
                     </a:stretch>
@@ -920,6 +979,9 @@
         <w:pStyle w:val="Akapitzlist"/>
       </w:pPr>
       <w:r>
+        <w:rPr>
+          <w:noProof/>
+        </w:rPr>
         <w:drawing>
           <wp:inline distT="0" distB="0" distL="0" distR="0" wp14:anchorId="2443645A" wp14:editId="7EFACEB1">
             <wp:extent cx="5760720" cy="2948305"/>
@@ -936,7 +998,7 @@
                     <pic:cNvPicPr/>
                   </pic:nvPicPr>
                   <pic:blipFill>
-                    <a:blip r:embed="rId9"/>
+                    <a:blip r:embed="rId10"/>
                     <a:stretch>
                       <a:fillRect/>
                     </a:stretch>
@@ -962,6 +1024,9 @@
         <w:pStyle w:val="Akapitzlist"/>
       </w:pPr>
       <w:r>
+        <w:rPr>
+          <w:noProof/>
+        </w:rPr>
         <w:lastRenderedPageBreak/>
         <w:drawing>
           <wp:inline distT="0" distB="0" distL="0" distR="0" wp14:anchorId="7299E378" wp14:editId="31283131">
@@ -979,7 +1044,7 @@
                     <pic:cNvPicPr/>
                   </pic:nvPicPr>
                   <pic:blipFill>
-                    <a:blip r:embed="rId10"/>
+                    <a:blip r:embed="rId11"/>
                     <a:stretch>
                       <a:fillRect/>
                     </a:stretch>
@@ -1018,6 +1083,9 @@
         <w:pStyle w:val="Akapitzlist"/>
       </w:pPr>
       <w:r>
+        <w:rPr>
+          <w:noProof/>
+        </w:rPr>
         <w:drawing>
           <wp:inline distT="0" distB="0" distL="0" distR="0" wp14:anchorId="48021546" wp14:editId="740548A1">
             <wp:extent cx="5760720" cy="2874010"/>
@@ -1034,7 +1102,7 @@
                     <pic:cNvPicPr/>
                   </pic:nvPicPr>
                   <pic:blipFill>
-                    <a:blip r:embed="rId11"/>
+                    <a:blip r:embed="rId12"/>
                     <a:stretch>
                       <a:fillRect/>
                     </a:stretch>
@@ -1873,6 +1941,7 @@
   <w:style w:type="character" w:default="1" w:styleId="Domylnaczcionkaakapitu">
     <w:name w:val="Default Paragraph Font"/>
     <w:uiPriority w:val="1"/>
+    <w:semiHidden/>
     <w:unhideWhenUsed/>
   </w:style>
   <w:style w:type="table" w:default="1" w:styleId="Standardowy">

</xml_diff>